<commit_message>
updates to intro & methods
</commit_message>
<xml_diff>
--- a/Introduction.docx
+++ b/Introduction.docx
@@ -1,6 +1,6 @@
 
 <file path=word/document.xml><?xml version="1.0" encoding="utf-8"?>
-<w:document xmlns:wpc="http://schemas.microsoft.com/office/word/2010/wordprocessingCanvas" xmlns:cx="http://schemas.microsoft.com/office/drawing/2014/chartex" xmlns:cx1="http://schemas.microsoft.com/office/drawing/2015/9/8/chartex" xmlns:cx2="http://schemas.microsoft.com/office/drawing/2015/10/21/chartex" xmlns:cx3="http://schemas.microsoft.com/office/drawing/2016/5/9/chartex" xmlns:cx4="http://schemas.microsoft.com/office/drawing/2016/5/10/chartex" xmlns:cx5="http://schemas.microsoft.com/office/drawing/2016/5/11/chartex" xmlns:cx6="http://schemas.microsoft.com/office/drawing/2016/5/12/chartex" xmlns:cx7="http://schemas.microsoft.com/office/drawing/2016/5/13/chartex" xmlns:cx8="http://schemas.microsoft.com/office/drawing/2016/5/14/chartex" xmlns:mc="http://schemas.openxmlformats.org/markup-compatibility/2006" xmlns:aink="http://schemas.microsoft.com/office/drawing/2016/ink" xmlns:am3d="http://schemas.microsoft.com/office/drawing/2017/model3d" xmlns:o="urn:schemas-microsoft-com:office:office" xmlns:oel="http://schemas.microsoft.com/office/2019/extlst" xmlns:r="http://schemas.openxmlformats.org/officeDocument/2006/relationships" xmlns:m="http://schemas.openxmlformats.org/officeDocument/2006/math" xmlns:v="urn:schemas-microsoft-com:vml" xmlns:wp14="http://schemas.microsoft.com/office/word/2010/wordprocessingDrawing" xmlns:wp="http://schemas.openxmlformats.org/drawingml/2006/wordprocessingDrawing" xmlns:w10="urn:schemas-microsoft-com:office:word" xmlns:w="http://schemas.openxmlformats.org/wordprocessingml/2006/main" xmlns:w14="http://schemas.microsoft.com/office/word/2010/wordml" xmlns:w15="http://schemas.microsoft.com/office/word/2012/wordml" xmlns:w16cex="http://schemas.microsoft.com/office/word/2018/wordml/cex" xmlns:w16cid="http://schemas.microsoft.com/office/word/2016/wordml/cid" xmlns:w16="http://schemas.microsoft.com/office/word/2018/wordml" xmlns:w16sdtdh="http://schemas.microsoft.com/office/word/2020/wordml/sdtdatahash" xmlns:w16se="http://schemas.microsoft.com/office/word/2015/wordml/symex" xmlns:wpg="http://schemas.microsoft.com/office/word/2010/wordprocessingGroup" xmlns:wpi="http://schemas.microsoft.com/office/word/2010/wordprocessingInk" xmlns:wne="http://schemas.microsoft.com/office/word/2006/wordml" xmlns:wps="http://schemas.microsoft.com/office/word/2010/wordprocessingShape" mc:Ignorable="w14 w15 w16se w16cid w16 w16cex w16sdtdh wp14">
+<w:document xmlns:wpc="http://schemas.microsoft.com/office/word/2010/wordprocessingCanvas" xmlns:cx="http://schemas.microsoft.com/office/drawing/2014/chartex" xmlns:cx1="http://schemas.microsoft.com/office/drawing/2015/9/8/chartex" xmlns:cx2="http://schemas.microsoft.com/office/drawing/2015/10/21/chartex" xmlns:cx3="http://schemas.microsoft.com/office/drawing/2016/5/9/chartex" xmlns:cx4="http://schemas.microsoft.com/office/drawing/2016/5/10/chartex" xmlns:cx5="http://schemas.microsoft.com/office/drawing/2016/5/11/chartex" xmlns:cx6="http://schemas.microsoft.com/office/drawing/2016/5/12/chartex" xmlns:cx7="http://schemas.microsoft.com/office/drawing/2016/5/13/chartex" xmlns:cx8="http://schemas.microsoft.com/office/drawing/2016/5/14/chartex" xmlns:mc="http://schemas.openxmlformats.org/markup-compatibility/2006" xmlns:aink="http://schemas.microsoft.com/office/drawing/2016/ink" xmlns:am3d="http://schemas.microsoft.com/office/drawing/2017/model3d" xmlns:o="urn:schemas-microsoft-com:office:office" xmlns:oel="http://schemas.microsoft.com/office/2019/extlst" xmlns:r="http://schemas.openxmlformats.org/officeDocument/2006/relationships" xmlns:m="http://schemas.openxmlformats.org/officeDocument/2006/math" xmlns:v="urn:schemas-microsoft-com:vml" xmlns:wp14="http://schemas.microsoft.com/office/word/2010/wordprocessingDrawing" xmlns:wp="http://schemas.openxmlformats.org/drawingml/2006/wordprocessingDrawing" xmlns:w10="urn:schemas-microsoft-com:office:word" xmlns:w="http://schemas.openxmlformats.org/wordprocessingml/2006/main" xmlns:w14="http://schemas.microsoft.com/office/word/2010/wordml" xmlns:w15="http://schemas.microsoft.com/office/word/2012/wordml" xmlns:w16cex="http://schemas.microsoft.com/office/word/2018/wordml/cex" xmlns:w16cid="http://schemas.microsoft.com/office/word/2016/wordml/cid" xmlns:w16="http://schemas.microsoft.com/office/word/2018/wordml" xmlns:w16du="http://schemas.microsoft.com/office/word/2023/wordml/word16du" xmlns:w16sdtdh="http://schemas.microsoft.com/office/word/2020/wordml/sdtdatahash" xmlns:w16se="http://schemas.microsoft.com/office/word/2015/wordml/symex" xmlns:wpg="http://schemas.microsoft.com/office/word/2010/wordprocessingGroup" xmlns:wpi="http://schemas.microsoft.com/office/word/2010/wordprocessingInk" xmlns:wne="http://schemas.microsoft.com/office/word/2006/wordml" xmlns:wps="http://schemas.microsoft.com/office/word/2010/wordprocessingShape" mc:Ignorable="w14 w15 w16se w16cid w16 w16cex w16sdtdh wp14">
   <w:body>
     <w:p>
       <w:pPr>
@@ -696,7 +696,14 @@
         <w:rPr>
           <w:rFonts w:cstheme="minorHAnsi"/>
         </w:rPr>
-        <w:t xml:space="preserve">. To avoid this, </w:t>
+        <w:t>.</w:t>
+      </w:r>
+      <w:commentRangeStart w:id="0"/>
+      <w:r>
+        <w:rPr>
+          <w:rFonts w:cstheme="minorHAnsi"/>
+        </w:rPr>
+        <w:t xml:space="preserve"> To avoid this, </w:t>
       </w:r>
       <w:r>
         <w:rPr>
@@ -715,6 +722,13 @@
           <w:rFonts w:cstheme="minorHAnsi"/>
         </w:rPr>
         <w:t xml:space="preserve"> warming to 1.5°C by reducing human emissions to zero by 2050. </w:t>
+      </w:r>
+      <w:commentRangeEnd w:id="0"/>
+      <w:r>
+        <w:rPr>
+          <w:rStyle w:val="CommentReference"/>
+        </w:rPr>
+        <w:commentReference w:id="0"/>
       </w:r>
     </w:p>
     <w:p>
@@ -1779,7 +1793,42 @@
         <w:rPr>
           <w:rFonts w:cstheme="minorHAnsi"/>
         </w:rPr>
-        <w:t xml:space="preserve"> (IPCC, 2018).</w:t>
+        <w:t xml:space="preserve"> </w:t>
+      </w:r>
+      <w:r>
+        <w:rPr>
+          <w:rFonts w:cstheme="minorHAnsi"/>
+          <w:color w:val="FF0000"/>
+        </w:rPr>
+        <w:t xml:space="preserve">by reducing the </w:t>
+      </w:r>
+      <w:proofErr w:type="gramStart"/>
+      <w:r>
+        <w:rPr>
+          <w:rFonts w:cstheme="minorHAnsi"/>
+          <w:color w:val="FF0000"/>
+        </w:rPr>
+        <w:t>amount</w:t>
+      </w:r>
+      <w:proofErr w:type="gramEnd"/>
+      <w:r>
+        <w:rPr>
+          <w:rFonts w:cstheme="minorHAnsi"/>
+          <w:color w:val="FF0000"/>
+        </w:rPr>
+        <w:t xml:space="preserve"> of new emissions</w:t>
+      </w:r>
+      <w:r>
+        <w:rPr>
+          <w:rFonts w:cstheme="minorHAnsi"/>
+        </w:rPr>
+        <w:t xml:space="preserve"> </w:t>
+      </w:r>
+      <w:r>
+        <w:rPr>
+          <w:rFonts w:cstheme="minorHAnsi"/>
+        </w:rPr>
+        <w:t>(IPCC, 2018).</w:t>
       </w:r>
     </w:p>
     <w:p>
@@ -2013,7 +2062,14 @@
         <w:rPr>
           <w:rFonts w:cstheme="minorHAnsi"/>
         </w:rPr>
-        <w:t>psychology already has an established history of developing interventions aimed at encouraging people to adopt more environmentally-</w:t>
+        <w:t xml:space="preserve">psychology already has an established history of developing interventions aimed at encouraging people to adopt more </w:t>
+      </w:r>
+      <w:proofErr w:type="gramStart"/>
+      <w:r>
+        <w:rPr>
+          <w:rFonts w:cstheme="minorHAnsi"/>
+        </w:rPr>
+        <w:t>environmentally-</w:t>
       </w:r>
       <w:r>
         <w:rPr>
@@ -2021,6 +2077,7 @@
         </w:rPr>
         <w:t>friendly</w:t>
       </w:r>
+      <w:proofErr w:type="gramEnd"/>
       <w:r>
         <w:rPr>
           <w:rFonts w:cstheme="minorHAnsi"/>
@@ -2360,7 +2417,21 @@
         <w:rPr>
           <w:rFonts w:cstheme="minorHAnsi"/>
         </w:rPr>
-        <w:t xml:space="preserve">There are several strengths of norm interventions that make them </w:t>
+        <w:t xml:space="preserve">There are several strengths of </w:t>
+      </w:r>
+      <w:proofErr w:type="gramStart"/>
+      <w:r>
+        <w:rPr>
+          <w:rFonts w:cstheme="minorHAnsi"/>
+        </w:rPr>
+        <w:t>norm</w:t>
+      </w:r>
+      <w:proofErr w:type="gramEnd"/>
+      <w:r>
+        <w:rPr>
+          <w:rFonts w:cstheme="minorHAnsi"/>
+        </w:rPr>
+        <w:t xml:space="preserve"> interventions that make them </w:t>
       </w:r>
       <w:r>
         <w:rPr>
@@ -2396,7 +2467,21 @@
         <w:rPr>
           <w:rFonts w:cstheme="minorHAnsi"/>
         </w:rPr>
-        <w:t xml:space="preserve"> to produce significant increases in people’s willingness to adopt more environmentally-friendly practices across a number of different behaviors (e.g., recycling, conserving water and energy, and reusing towels) (Goldstein et al., 2008; </w:t>
+        <w:t xml:space="preserve"> to produce significant increases in people’s willingness to adopt more </w:t>
+      </w:r>
+      <w:proofErr w:type="gramStart"/>
+      <w:r>
+        <w:rPr>
+          <w:rFonts w:cstheme="minorHAnsi"/>
+        </w:rPr>
+        <w:t>environmentally-friendly</w:t>
+      </w:r>
+      <w:proofErr w:type="gramEnd"/>
+      <w:r>
+        <w:rPr>
+          <w:rFonts w:cstheme="minorHAnsi"/>
+        </w:rPr>
+        <w:t xml:space="preserve"> practices across a number of different behaviors (e.g., recycling, conserving water and energy, and reusing towels) (Goldstein et al., 2008; </w:t>
       </w:r>
       <w:proofErr w:type="spellStart"/>
       <w:r>
@@ -2410,13 +2495,27 @@
         <w:rPr>
           <w:rFonts w:cstheme="minorHAnsi"/>
         </w:rPr>
-        <w:t xml:space="preserve"> et al., 2007; Nolan et al., 2008; Schultz, 1999). Additionally, n</w:t>
-      </w:r>
-      <w:r>
-        <w:rPr>
-          <w:rFonts w:cstheme="minorHAnsi"/>
-        </w:rPr>
-        <w:t>orm interventions are low</w:t>
+        <w:t xml:space="preserve"> et al., 2007; Nolan et al., 2008; Schultz, 1999). Additionally, </w:t>
+      </w:r>
+      <w:proofErr w:type="gramStart"/>
+      <w:r>
+        <w:rPr>
+          <w:rFonts w:cstheme="minorHAnsi"/>
+        </w:rPr>
+        <w:t>n</w:t>
+      </w:r>
+      <w:r>
+        <w:rPr>
+          <w:rFonts w:cstheme="minorHAnsi"/>
+        </w:rPr>
+        <w:t>orm</w:t>
+      </w:r>
+      <w:proofErr w:type="gramEnd"/>
+      <w:r>
+        <w:rPr>
+          <w:rFonts w:cstheme="minorHAnsi"/>
+        </w:rPr>
+        <w:t xml:space="preserve"> interventions are low</w:t>
       </w:r>
       <w:r>
         <w:rPr>
@@ -2558,11 +2657,19 @@
         </w:rPr>
         <w:t xml:space="preserve">suggests that there is room for </w:t>
       </w:r>
-      <w:r>
-        <w:rPr>
-          <w:rFonts w:cstheme="minorHAnsi"/>
-        </w:rPr>
-        <w:t>norm interventions to be improved upon</w:t>
+      <w:proofErr w:type="gramStart"/>
+      <w:r>
+        <w:rPr>
+          <w:rFonts w:cstheme="minorHAnsi"/>
+        </w:rPr>
+        <w:t>norm</w:t>
+      </w:r>
+      <w:proofErr w:type="gramEnd"/>
+      <w:r>
+        <w:rPr>
+          <w:rFonts w:cstheme="minorHAnsi"/>
+        </w:rPr>
+        <w:t xml:space="preserve"> interventions to be improved upon</w:t>
       </w:r>
       <w:r>
         <w:rPr>
@@ -3331,6 +3438,7 @@
         </w:rPr>
         <w:t xml:space="preserve">, &amp; Mertens, 2020). Descriptive norms were more consistently related to pro-environmental outcomes </w:t>
       </w:r>
+      <w:proofErr w:type="gramStart"/>
       <w:r>
         <w:rPr>
           <w:rFonts w:cstheme="minorHAnsi"/>
@@ -3347,7 +3455,14 @@
         <w:rPr>
           <w:rFonts w:cstheme="minorHAnsi"/>
         </w:rPr>
-        <w:t xml:space="preserve">were </w:t>
+        <w:t>were</w:t>
+      </w:r>
+      <w:proofErr w:type="gramEnd"/>
+      <w:r>
+        <w:rPr>
+          <w:rFonts w:cstheme="minorHAnsi"/>
+        </w:rPr>
+        <w:t xml:space="preserve"> </w:t>
       </w:r>
       <w:r>
         <w:rPr>
@@ -5083,7 +5198,21 @@
         <w:rPr>
           <w:rFonts w:cstheme="minorHAnsi"/>
         </w:rPr>
-        <w:t xml:space="preserve"> from engaging in more environmentally-friendly </w:t>
+        <w:t xml:space="preserve"> from engaging in more </w:t>
+      </w:r>
+      <w:proofErr w:type="gramStart"/>
+      <w:r>
+        <w:rPr>
+          <w:rFonts w:cstheme="minorHAnsi"/>
+        </w:rPr>
+        <w:t>environmentally-friendly</w:t>
+      </w:r>
+      <w:proofErr w:type="gramEnd"/>
+      <w:r>
+        <w:rPr>
+          <w:rFonts w:cstheme="minorHAnsi"/>
+        </w:rPr>
+        <w:t xml:space="preserve"> </w:t>
       </w:r>
       <w:r>
         <w:rPr>
@@ -5218,13 +5347,27 @@
         <w:rPr>
           <w:rFonts w:cstheme="minorHAnsi"/>
         </w:rPr>
-        <w:t>I propose that n</w:t>
-      </w:r>
-      <w:r>
-        <w:rPr>
-          <w:rFonts w:cstheme="minorHAnsi"/>
-        </w:rPr>
-        <w:t xml:space="preserve">orm interventions could </w:t>
+        <w:t xml:space="preserve">I propose that </w:t>
+      </w:r>
+      <w:proofErr w:type="gramStart"/>
+      <w:r>
+        <w:rPr>
+          <w:rFonts w:cstheme="minorHAnsi"/>
+        </w:rPr>
+        <w:t>n</w:t>
+      </w:r>
+      <w:r>
+        <w:rPr>
+          <w:rFonts w:cstheme="minorHAnsi"/>
+        </w:rPr>
+        <w:t>orm</w:t>
+      </w:r>
+      <w:proofErr w:type="gramEnd"/>
+      <w:r>
+        <w:rPr>
+          <w:rFonts w:cstheme="minorHAnsi"/>
+        </w:rPr>
+        <w:t xml:space="preserve"> interventions could </w:t>
       </w:r>
       <w:r>
         <w:rPr>
@@ -5841,7 +5984,21 @@
         <w:rPr>
           <w:rFonts w:cstheme="minorHAnsi"/>
         </w:rPr>
-        <w:t xml:space="preserve">, 2006). People conform with a descriptive norm when they expect a majority of other people to also conform and when they have a preference for behaving in a way that is perceived as normal or effective. For example, new clothing fashions can be seen as descriptive norms. People may begin wearing a new type of clothing if they see that a sufficient number of other people are wearing the new clothing type and if they prefer to wear clothing that </w:t>
+        <w:t xml:space="preserve">, 2006). People conform with a descriptive norm when they expect a majority of other people to also conform and when they </w:t>
+      </w:r>
+      <w:proofErr w:type="gramStart"/>
+      <w:r>
+        <w:rPr>
+          <w:rFonts w:cstheme="minorHAnsi"/>
+        </w:rPr>
+        <w:t>have a preference for</w:t>
+      </w:r>
+      <w:proofErr w:type="gramEnd"/>
+      <w:r>
+        <w:rPr>
+          <w:rFonts w:cstheme="minorHAnsi"/>
+        </w:rPr>
+        <w:t xml:space="preserve"> behaving in a way that is perceived as normal or effective. For example, new clothing fashions can be seen as descriptive norms. People may begin wearing a new type of clothing if they see that a sufficient number of other people are wearing the new clothing type and if they prefer to wear clothing that </w:t>
       </w:r>
       <w:r>
         <w:rPr>
@@ -7434,8 +7591,25 @@
           <w:rFonts w:cstheme="minorHAnsi"/>
           <w:iCs/>
         </w:rPr>
-        <w:t xml:space="preserve"> people more positively who rarely buy brand-new clothing items.”). A complete description of the two framings that are being used is </w:t>
-      </w:r>
+        <w:t xml:space="preserve"> people </w:t>
+      </w:r>
+      <w:proofErr w:type="gramStart"/>
+      <w:r>
+        <w:rPr>
+          <w:rFonts w:cstheme="minorHAnsi"/>
+          <w:iCs/>
+        </w:rPr>
+        <w:t>more positively who rarely buy brand-new clothing items</w:t>
+      </w:r>
+      <w:proofErr w:type="gramEnd"/>
+      <w:r>
+        <w:rPr>
+          <w:rFonts w:cstheme="minorHAnsi"/>
+          <w:iCs/>
+        </w:rPr>
+        <w:t xml:space="preserve">.”). A complete description of the two framings that are being used is </w:t>
+      </w:r>
+      <w:proofErr w:type="gramStart"/>
       <w:r>
         <w:rPr>
           <w:rFonts w:cstheme="minorHAnsi"/>
@@ -7443,6 +7617,7 @@
         </w:rPr>
         <w:t>elaborated on</w:t>
       </w:r>
+      <w:proofErr w:type="gramEnd"/>
       <w:r>
         <w:rPr>
           <w:rFonts w:cstheme="minorHAnsi"/>
@@ -7847,7 +8022,7 @@
           <w:iCs/>
         </w:rPr>
       </w:pPr>
-      <w:bookmarkStart w:id="0" w:name="_Hlk111883096"/>
+      <w:bookmarkStart w:id="1" w:name="_Hlk111883096"/>
       <w:r>
         <w:rPr>
           <w:rFonts w:cstheme="minorHAnsi"/>
@@ -7856,7 +8031,7 @@
         </w:rPr>
         <w:t>Exploratory Research Question 2: Which combination of framing condition and norm-intervention condition produces the strongest reductions in people’s clothing consumption intentions and behaviors compared to the control condition?</w:t>
       </w:r>
-      <w:bookmarkEnd w:id="0"/>
+      <w:bookmarkEnd w:id="1"/>
     </w:p>
     <w:p>
       <w:pPr>
@@ -7936,7 +8111,23 @@
           <w:bCs/>
         </w:rPr>
         <w:tab/>
-        <w:t xml:space="preserve">These items were analyzed using a principal components analysis in order to 1) provide empirical justification for the existence of the theoretically-proposed norm constructs in this study, and 2) inform the language that will be used to construct the norm-intervention conditions in the </w:t>
+        <w:t xml:space="preserve">These items were analyzed using a principal components analysis in order to 1) provide empirical justification for the existence of the </w:t>
+      </w:r>
+      <w:proofErr w:type="gramStart"/>
+      <w:r>
+        <w:rPr>
+          <w:rFonts w:cstheme="minorHAnsi"/>
+          <w:bCs/>
+        </w:rPr>
+        <w:t>theoretically-proposed</w:t>
+      </w:r>
+      <w:proofErr w:type="gramEnd"/>
+      <w:r>
+        <w:rPr>
+          <w:rFonts w:cstheme="minorHAnsi"/>
+          <w:bCs/>
+        </w:rPr>
+        <w:t xml:space="preserve"> norm constructs in this study, and 2) inform the language that will be used to construct the norm-intervention conditions in the </w:t>
       </w:r>
       <w:r>
         <w:rPr>
@@ -8246,7 +8437,7 @@
                 <w:b/>
               </w:rPr>
             </w:pPr>
-            <w:bookmarkStart w:id="1" w:name="_Hlk104882929"/>
+            <w:bookmarkStart w:id="2" w:name="_Hlk104882929"/>
             <w:r>
               <w:rPr>
                 <w:rFonts w:cstheme="minorHAnsi"/>
@@ -9496,7 +9687,21 @@
               <w:rPr>
                 <w:rFonts w:cstheme="minorHAnsi"/>
               </w:rPr>
-              <w:t xml:space="preserve">Even if people expect me to wear this type of clothing, no one would judge me if I failed to wear clothing similar to the clothing item that I got. </w:t>
+              <w:t xml:space="preserve">Even if people expect me to wear this type of clothing, no one </w:t>
+            </w:r>
+            <w:proofErr w:type="gramStart"/>
+            <w:r>
+              <w:rPr>
+                <w:rFonts w:cstheme="minorHAnsi"/>
+              </w:rPr>
+              <w:t>would</w:t>
+            </w:r>
+            <w:proofErr w:type="gramEnd"/>
+            <w:r>
+              <w:rPr>
+                <w:rFonts w:cstheme="minorHAnsi"/>
+              </w:rPr>
+              <w:t xml:space="preserve"> judge me if I failed to wear clothing similar to the clothing item that I got. </w:t>
             </w:r>
           </w:p>
         </w:tc>
@@ -9830,6 +10035,7 @@
               <w:t>I got this clothing item for events that I would feel impolite at if I did not wear something similar to the clothing item that I got (</w:t>
             </w:r>
             <w:proofErr w:type="spellStart"/>
+            <w:proofErr w:type="gramStart"/>
             <w:r>
               <w:rPr>
                 <w:rFonts w:cstheme="minorHAnsi"/>
@@ -9841,7 +10047,14 @@
               <w:rPr>
                 <w:rFonts w:cstheme="minorHAnsi"/>
               </w:rPr>
-              <w:t>., for work, a wedding, a job interview, etc.).</w:t>
+              <w:t>.</w:t>
+            </w:r>
+            <w:proofErr w:type="gramEnd"/>
+            <w:r>
+              <w:rPr>
+                <w:rFonts w:cstheme="minorHAnsi"/>
+              </w:rPr>
+              <w:t>, for work, a wedding, a job interview, etc.).</w:t>
             </w:r>
           </w:p>
         </w:tc>
@@ -10233,7 +10446,7 @@
           </w:p>
         </w:tc>
       </w:tr>
-      <w:bookmarkEnd w:id="1"/>
+      <w:bookmarkEnd w:id="2"/>
     </w:tbl>
     <w:p>
       <w:pPr>
@@ -10294,7 +10507,21 @@
         <w:rPr>
           <w:rFonts w:cstheme="minorHAnsi"/>
         </w:rPr>
-        <w:t>First, the items in Table 2 were assessed using a confirmatory factor analysis to examine whether a model with items loading onto their expected norm/non-norm constructs fit the data well. Overall, the CFA results suggested inadequate fit of the confirmatory model. There was a significant difference between the model-suggested covariance matrix and the observed covariance matrix, χ</w:t>
+        <w:t xml:space="preserve">First, the items in Table 2 were assessed using a confirmatory factor analysis to examine whether a model with items loading onto their expected norm/non-norm constructs fit the data well. Overall, the CFA results suggested </w:t>
+      </w:r>
+      <w:proofErr w:type="gramStart"/>
+      <w:r>
+        <w:rPr>
+          <w:rFonts w:cstheme="minorHAnsi"/>
+        </w:rPr>
+        <w:t>inadequate</w:t>
+      </w:r>
+      <w:proofErr w:type="gramEnd"/>
+      <w:r>
+        <w:rPr>
+          <w:rFonts w:cstheme="minorHAnsi"/>
+        </w:rPr>
+        <w:t xml:space="preserve"> fit of the confirmatory model. There was a significant difference between the model-suggested covariance matrix and the observed covariance matrix, χ</w:t>
       </w:r>
       <w:r>
         <w:rPr>
@@ -10400,7 +10627,21 @@
           <w:rFonts w:cstheme="minorHAnsi"/>
         </w:rPr>
         <w:lastRenderedPageBreak/>
-        <w:t>strongly. Component loadings under 0.20 are not reported. Each component is labeled based on which type of normative (or non-normative) construct the items seem to most aptly capture.</w:t>
+        <w:t xml:space="preserve">strongly. Component loadings under 0.20 are not reported. Each component is labeled based on which type of normative (or non-normative) construct the items seem to </w:t>
+      </w:r>
+      <w:proofErr w:type="gramStart"/>
+      <w:r>
+        <w:rPr>
+          <w:rFonts w:cstheme="minorHAnsi"/>
+        </w:rPr>
+        <w:t>most aptly capture</w:t>
+      </w:r>
+      <w:proofErr w:type="gramEnd"/>
+      <w:r>
+        <w:rPr>
+          <w:rFonts w:cstheme="minorHAnsi"/>
+        </w:rPr>
+        <w:t>.</w:t>
       </w:r>
     </w:p>
     <w:p>
@@ -10477,7 +10718,7 @@
                 <w:rFonts w:cstheme="minorHAnsi"/>
               </w:rPr>
             </w:pPr>
-            <w:bookmarkStart w:id="2" w:name="_Hlk104842246"/>
+            <w:bookmarkStart w:id="3" w:name="_Hlk104842246"/>
             <w:r>
               <w:rPr>
                 <w:rFonts w:cstheme="minorHAnsi"/>
@@ -13633,7 +13874,21 @@
               <w:rPr>
                 <w:rFonts w:cstheme="minorHAnsi"/>
               </w:rPr>
-              <w:t>Even if people expect me to wear this type of clothing, no one would judge me if I failed to wear clothing similar to the clothing item that I got. (</w:t>
+              <w:t xml:space="preserve">Even if people expect me to wear this type of clothing, no one </w:t>
+            </w:r>
+            <w:proofErr w:type="gramStart"/>
+            <w:r>
+              <w:rPr>
+                <w:rFonts w:cstheme="minorHAnsi"/>
+              </w:rPr>
+              <w:t>would</w:t>
+            </w:r>
+            <w:proofErr w:type="gramEnd"/>
+            <w:r>
+              <w:rPr>
+                <w:rFonts w:cstheme="minorHAnsi"/>
+              </w:rPr>
+              <w:t xml:space="preserve"> judge me if I failed to wear clothing similar to the clothing item that I got. (</w:t>
             </w:r>
             <w:r>
               <w:rPr>
@@ -16296,7 +16551,7 @@
           </w:p>
         </w:tc>
       </w:tr>
-      <w:bookmarkEnd w:id="2"/>
+      <w:bookmarkEnd w:id="3"/>
     </w:tbl>
     <w:p>
       <w:pPr>
@@ -16348,7 +16603,21 @@
         <w:rPr>
           <w:rFonts w:cstheme="minorHAnsi"/>
         </w:rPr>
-        <w:t>Although the social norm items loaded onto two separate constructs, informal and formal, these two components will be combined into a single social-norm intervention condition in the norm-intervention phase of this study. This is because, firstly, the difference between these two types of social norms is</w:t>
+        <w:t xml:space="preserve">Although the social norm items </w:t>
+      </w:r>
+      <w:proofErr w:type="gramStart"/>
+      <w:r>
+        <w:rPr>
+          <w:rFonts w:cstheme="minorHAnsi"/>
+        </w:rPr>
+        <w:t>loaded</w:t>
+      </w:r>
+      <w:proofErr w:type="gramEnd"/>
+      <w:r>
+        <w:rPr>
+          <w:rFonts w:cstheme="minorHAnsi"/>
+        </w:rPr>
+        <w:t xml:space="preserve"> onto two separate constructs, informal and formal, these two components will be combined into a single social-norm intervention condition in the norm-intervention phase of this study. This is because, firstly, the difference between these two types of social norms is</w:t>
       </w:r>
       <w:r>
         <w:rPr>
@@ -16375,7 +16644,21 @@
         <w:rPr>
           <w:rFonts w:cstheme="minorHAnsi"/>
         </w:rPr>
-        <w:t xml:space="preserve">The second difference between the variables resulting from the PCA and those intended is that several of the descriptive norm and convention items grouped together to form a single component. One reason for this could be that there were no items assessing an important aspect of the definition of conventions, which is that conventions are typically rules that organize people’s behavior in a way that </w:t>
+        <w:t xml:space="preserve">The second difference between the variables resulting from the PCA and those intended is that several of the descriptive norm and convention items </w:t>
+      </w:r>
+      <w:proofErr w:type="gramStart"/>
+      <w:r>
+        <w:rPr>
+          <w:rFonts w:cstheme="minorHAnsi"/>
+        </w:rPr>
+        <w:t>grouped</w:t>
+      </w:r>
+      <w:proofErr w:type="gramEnd"/>
+      <w:r>
+        <w:rPr>
+          <w:rFonts w:cstheme="minorHAnsi"/>
+        </w:rPr>
+        <w:t xml:space="preserve"> together to form a single component. One reason for this could be that there were no items assessing an important aspect of the definition of conventions, which is that conventions are typically rules that organize people’s behavior in a way that </w:t>
       </w:r>
       <w:r>
         <w:rPr>
@@ -16453,8 +16736,52 @@
 </w:document>
 </file>
 
+<file path=word/comments.xml><?xml version="1.0" encoding="utf-8"?>
+<w:comments xmlns:wpc="http://schemas.microsoft.com/office/word/2010/wordprocessingCanvas" xmlns:cx="http://schemas.microsoft.com/office/drawing/2014/chartex" xmlns:cx1="http://schemas.microsoft.com/office/drawing/2015/9/8/chartex" xmlns:cx2="http://schemas.microsoft.com/office/drawing/2015/10/21/chartex" xmlns:cx3="http://schemas.microsoft.com/office/drawing/2016/5/9/chartex" xmlns:cx4="http://schemas.microsoft.com/office/drawing/2016/5/10/chartex" xmlns:cx5="http://schemas.microsoft.com/office/drawing/2016/5/11/chartex" xmlns:cx6="http://schemas.microsoft.com/office/drawing/2016/5/12/chartex" xmlns:cx7="http://schemas.microsoft.com/office/drawing/2016/5/13/chartex" xmlns:cx8="http://schemas.microsoft.com/office/drawing/2016/5/14/chartex" xmlns:mc="http://schemas.openxmlformats.org/markup-compatibility/2006" xmlns:aink="http://schemas.microsoft.com/office/drawing/2016/ink" xmlns:am3d="http://schemas.microsoft.com/office/drawing/2017/model3d" xmlns:o="urn:schemas-microsoft-com:office:office" xmlns:oel="http://schemas.microsoft.com/office/2019/extlst" xmlns:r="http://schemas.openxmlformats.org/officeDocument/2006/relationships" xmlns:m="http://schemas.openxmlformats.org/officeDocument/2006/math" xmlns:v="urn:schemas-microsoft-com:vml" xmlns:wp14="http://schemas.microsoft.com/office/word/2010/wordprocessingDrawing" xmlns:wp="http://schemas.openxmlformats.org/drawingml/2006/wordprocessingDrawing" xmlns:w10="urn:schemas-microsoft-com:office:word" xmlns:w="http://schemas.openxmlformats.org/wordprocessingml/2006/main" xmlns:w14="http://schemas.microsoft.com/office/word/2010/wordml" xmlns:w15="http://schemas.microsoft.com/office/word/2012/wordml" xmlns:w16cex="http://schemas.microsoft.com/office/word/2018/wordml/cex" xmlns:w16cid="http://schemas.microsoft.com/office/word/2016/wordml/cid" xmlns:w16="http://schemas.microsoft.com/office/word/2018/wordml" xmlns:w16du="http://schemas.microsoft.com/office/word/2023/wordml/word16du" xmlns:w16sdtdh="http://schemas.microsoft.com/office/word/2020/wordml/sdtdatahash" xmlns:w16se="http://schemas.microsoft.com/office/word/2015/wordml/symex" xmlns:wpg="http://schemas.microsoft.com/office/word/2010/wordprocessingGroup" xmlns:wpi="http://schemas.microsoft.com/office/word/2010/wordprocessingInk" xmlns:wne="http://schemas.microsoft.com/office/word/2006/wordml" xmlns:wps="http://schemas.microsoft.com/office/word/2010/wordprocessingShape" mc:Ignorable="w14 w15 w16se w16cid w16 w16cex w16sdtdh wp14">
+  <w:comment w:id="0" w:author="Sara Lieber" w:date="2023-04-08T14:28:00Z" w:initials="SL">
+    <w:p>
+      <w:pPr>
+        <w:pStyle w:val="CommentText"/>
+      </w:pPr>
+      <w:r>
+        <w:rPr>
+          <w:rStyle w:val="CommentReference"/>
+        </w:rPr>
+        <w:annotationRef/>
+      </w:r>
+      <w:r>
+        <w:t xml:space="preserve">Maybe a transition statement here even more related to the psychological intervention being tested in the current </w:t>
+      </w:r>
+      <w:proofErr w:type="gramStart"/>
+      <w:r>
+        <w:t>study</w:t>
+      </w:r>
+      <w:proofErr w:type="gramEnd"/>
+    </w:p>
+  </w:comment>
+</w:comments>
+</file>
+
+<file path=word/commentsExtended.xml><?xml version="1.0" encoding="utf-8"?>
+<w15:commentsEx xmlns:wpc="http://schemas.microsoft.com/office/word/2010/wordprocessingCanvas" xmlns:cx="http://schemas.microsoft.com/office/drawing/2014/chartex" xmlns:cx1="http://schemas.microsoft.com/office/drawing/2015/9/8/chartex" xmlns:cx2="http://schemas.microsoft.com/office/drawing/2015/10/21/chartex" xmlns:cx3="http://schemas.microsoft.com/office/drawing/2016/5/9/chartex" xmlns:cx4="http://schemas.microsoft.com/office/drawing/2016/5/10/chartex" xmlns:cx5="http://schemas.microsoft.com/office/drawing/2016/5/11/chartex" xmlns:cx6="http://schemas.microsoft.com/office/drawing/2016/5/12/chartex" xmlns:cx7="http://schemas.microsoft.com/office/drawing/2016/5/13/chartex" xmlns:cx8="http://schemas.microsoft.com/office/drawing/2016/5/14/chartex" xmlns:mc="http://schemas.openxmlformats.org/markup-compatibility/2006" xmlns:aink="http://schemas.microsoft.com/office/drawing/2016/ink" xmlns:am3d="http://schemas.microsoft.com/office/drawing/2017/model3d" xmlns:o="urn:schemas-microsoft-com:office:office" xmlns:oel="http://schemas.microsoft.com/office/2019/extlst" xmlns:r="http://schemas.openxmlformats.org/officeDocument/2006/relationships" xmlns:m="http://schemas.openxmlformats.org/officeDocument/2006/math" xmlns:v="urn:schemas-microsoft-com:vml" xmlns:wp14="http://schemas.microsoft.com/office/word/2010/wordprocessingDrawing" xmlns:wp="http://schemas.openxmlformats.org/drawingml/2006/wordprocessingDrawing" xmlns:w10="urn:schemas-microsoft-com:office:word" xmlns:w="http://schemas.openxmlformats.org/wordprocessingml/2006/main" xmlns:w14="http://schemas.microsoft.com/office/word/2010/wordml" xmlns:w15="http://schemas.microsoft.com/office/word/2012/wordml" xmlns:w16cex="http://schemas.microsoft.com/office/word/2018/wordml/cex" xmlns:w16cid="http://schemas.microsoft.com/office/word/2016/wordml/cid" xmlns:w16="http://schemas.microsoft.com/office/word/2018/wordml" xmlns:w16du="http://schemas.microsoft.com/office/word/2023/wordml/word16du" xmlns:w16sdtdh="http://schemas.microsoft.com/office/word/2020/wordml/sdtdatahash" xmlns:w16se="http://schemas.microsoft.com/office/word/2015/wordml/symex" xmlns:wpg="http://schemas.microsoft.com/office/word/2010/wordprocessingGroup" xmlns:wpi="http://schemas.microsoft.com/office/word/2010/wordprocessingInk" xmlns:wne="http://schemas.microsoft.com/office/word/2006/wordml" xmlns:wps="http://schemas.microsoft.com/office/word/2010/wordprocessingShape" mc:Ignorable="w14 w15 w16se w16cid w16 w16cex w16sdtdh wp14">
+  <w15:commentEx w15:paraId="4D8BD303" w15:done="0"/>
+</w15:commentsEx>
+</file>
+
+<file path=word/commentsExtensible.xml><?xml version="1.0" encoding="utf-8"?>
+<w16cex:commentsExtensible xmlns:wpc="http://schemas.microsoft.com/office/word/2010/wordprocessingCanvas" xmlns:cx="http://schemas.microsoft.com/office/drawing/2014/chartex" xmlns:cx1="http://schemas.microsoft.com/office/drawing/2015/9/8/chartex" xmlns:cx2="http://schemas.microsoft.com/office/drawing/2015/10/21/chartex" xmlns:cx3="http://schemas.microsoft.com/office/drawing/2016/5/9/chartex" xmlns:cx4="http://schemas.microsoft.com/office/drawing/2016/5/10/chartex" xmlns:cx5="http://schemas.microsoft.com/office/drawing/2016/5/11/chartex" xmlns:cx6="http://schemas.microsoft.com/office/drawing/2016/5/12/chartex" xmlns:cx7="http://schemas.microsoft.com/office/drawing/2016/5/13/chartex" xmlns:cx8="http://schemas.microsoft.com/office/drawing/2016/5/14/chartex" xmlns:mc="http://schemas.openxmlformats.org/markup-compatibility/2006" xmlns:aink="http://schemas.microsoft.com/office/drawing/2016/ink" xmlns:am3d="http://schemas.microsoft.com/office/drawing/2017/model3d" xmlns:o="urn:schemas-microsoft-com:office:office" xmlns:oel="http://schemas.microsoft.com/office/2019/extlst" xmlns:r="http://schemas.openxmlformats.org/officeDocument/2006/relationships" xmlns:m="http://schemas.openxmlformats.org/officeDocument/2006/math" xmlns:v="urn:schemas-microsoft-com:vml" xmlns:wp14="http://schemas.microsoft.com/office/word/2010/wordprocessingDrawing" xmlns:wp="http://schemas.openxmlformats.org/drawingml/2006/wordprocessingDrawing" xmlns:w10="urn:schemas-microsoft-com:office:word" xmlns:w="http://schemas.openxmlformats.org/wordprocessingml/2006/main" xmlns:w14="http://schemas.microsoft.com/office/word/2010/wordml" xmlns:w15="http://schemas.microsoft.com/office/word/2012/wordml" xmlns:w16cex="http://schemas.microsoft.com/office/word/2018/wordml/cex" xmlns:w16cid="http://schemas.microsoft.com/office/word/2016/wordml/cid" xmlns:w16="http://schemas.microsoft.com/office/word/2018/wordml" xmlns:w16du="http://schemas.microsoft.com/office/word/2023/wordml/word16du" xmlns:w16sdtdh="http://schemas.microsoft.com/office/word/2020/wordml/sdtdatahash" xmlns:w16se="http://schemas.microsoft.com/office/word/2015/wordml/symex" xmlns:wpg="http://schemas.microsoft.com/office/word/2010/wordprocessingGroup" xmlns:wpi="http://schemas.microsoft.com/office/word/2010/wordprocessingInk" xmlns:wne="http://schemas.microsoft.com/office/word/2006/wordml" xmlns:wps="http://schemas.microsoft.com/office/word/2010/wordprocessingShape" mc:Ignorable="w14 w15 w16se w16cid w16 w16cex w16sdtdh wp14">
+  <w16cex:commentExtensible w16cex:durableId="27DBF87B" w16cex:dateUtc="2023-04-08T21:28:00Z"/>
+</w16cex:commentsExtensible>
+</file>
+
+<file path=word/commentsIds.xml><?xml version="1.0" encoding="utf-8"?>
+<w16cid:commentsIds xmlns:wpc="http://schemas.microsoft.com/office/word/2010/wordprocessingCanvas" xmlns:cx="http://schemas.microsoft.com/office/drawing/2014/chartex" xmlns:cx1="http://schemas.microsoft.com/office/drawing/2015/9/8/chartex" xmlns:cx2="http://schemas.microsoft.com/office/drawing/2015/10/21/chartex" xmlns:cx3="http://schemas.microsoft.com/office/drawing/2016/5/9/chartex" xmlns:cx4="http://schemas.microsoft.com/office/drawing/2016/5/10/chartex" xmlns:cx5="http://schemas.microsoft.com/office/drawing/2016/5/11/chartex" xmlns:cx6="http://schemas.microsoft.com/office/drawing/2016/5/12/chartex" xmlns:cx7="http://schemas.microsoft.com/office/drawing/2016/5/13/chartex" xmlns:cx8="http://schemas.microsoft.com/office/drawing/2016/5/14/chartex" xmlns:mc="http://schemas.openxmlformats.org/markup-compatibility/2006" xmlns:aink="http://schemas.microsoft.com/office/drawing/2016/ink" xmlns:am3d="http://schemas.microsoft.com/office/drawing/2017/model3d" xmlns:o="urn:schemas-microsoft-com:office:office" xmlns:oel="http://schemas.microsoft.com/office/2019/extlst" xmlns:r="http://schemas.openxmlformats.org/officeDocument/2006/relationships" xmlns:m="http://schemas.openxmlformats.org/officeDocument/2006/math" xmlns:v="urn:schemas-microsoft-com:vml" xmlns:wp14="http://schemas.microsoft.com/office/word/2010/wordprocessingDrawing" xmlns:wp="http://schemas.openxmlformats.org/drawingml/2006/wordprocessingDrawing" xmlns:w10="urn:schemas-microsoft-com:office:word" xmlns:w="http://schemas.openxmlformats.org/wordprocessingml/2006/main" xmlns:w14="http://schemas.microsoft.com/office/word/2010/wordml" xmlns:w15="http://schemas.microsoft.com/office/word/2012/wordml" xmlns:w16cex="http://schemas.microsoft.com/office/word/2018/wordml/cex" xmlns:w16cid="http://schemas.microsoft.com/office/word/2016/wordml/cid" xmlns:w16="http://schemas.microsoft.com/office/word/2018/wordml" xmlns:w16du="http://schemas.microsoft.com/office/word/2023/wordml/word16du" xmlns:w16sdtdh="http://schemas.microsoft.com/office/word/2020/wordml/sdtdatahash" xmlns:w16se="http://schemas.microsoft.com/office/word/2015/wordml/symex" xmlns:wpg="http://schemas.microsoft.com/office/word/2010/wordprocessingGroup" xmlns:wpi="http://schemas.microsoft.com/office/word/2010/wordprocessingInk" xmlns:wne="http://schemas.microsoft.com/office/word/2006/wordml" xmlns:wps="http://schemas.microsoft.com/office/word/2010/wordprocessingShape" mc:Ignorable="w14 w15 w16se w16cid w16 w16cex w16sdtdh wp14">
+  <w16cid:commentId w16cid:paraId="4D8BD303" w16cid:durableId="27DBF87B"/>
+</w16cid:commentsIds>
+</file>
+
 <file path=word/endnotes.xml><?xml version="1.0" encoding="utf-8"?>
-<w:endnotes xmlns:wpc="http://schemas.microsoft.com/office/word/2010/wordprocessingCanvas" xmlns:cx="http://schemas.microsoft.com/office/drawing/2014/chartex" xmlns:cx1="http://schemas.microsoft.com/office/drawing/2015/9/8/chartex" xmlns:cx2="http://schemas.microsoft.com/office/drawing/2015/10/21/chartex" xmlns:cx3="http://schemas.microsoft.com/office/drawing/2016/5/9/chartex" xmlns:cx4="http://schemas.microsoft.com/office/drawing/2016/5/10/chartex" xmlns:cx5="http://schemas.microsoft.com/office/drawing/2016/5/11/chartex" xmlns:cx6="http://schemas.microsoft.com/office/drawing/2016/5/12/chartex" xmlns:cx7="http://schemas.microsoft.com/office/drawing/2016/5/13/chartex" xmlns:cx8="http://schemas.microsoft.com/office/drawing/2016/5/14/chartex" xmlns:mc="http://schemas.openxmlformats.org/markup-compatibility/2006" xmlns:aink="http://schemas.microsoft.com/office/drawing/2016/ink" xmlns:am3d="http://schemas.microsoft.com/office/drawing/2017/model3d" xmlns:o="urn:schemas-microsoft-com:office:office" xmlns:oel="http://schemas.microsoft.com/office/2019/extlst" xmlns:r="http://schemas.openxmlformats.org/officeDocument/2006/relationships" xmlns:m="http://schemas.openxmlformats.org/officeDocument/2006/math" xmlns:v="urn:schemas-microsoft-com:vml" xmlns:wp14="http://schemas.microsoft.com/office/word/2010/wordprocessingDrawing" xmlns:wp="http://schemas.openxmlformats.org/drawingml/2006/wordprocessingDrawing" xmlns:w10="urn:schemas-microsoft-com:office:word" xmlns:w="http://schemas.openxmlformats.org/wordprocessingml/2006/main" xmlns:w14="http://schemas.microsoft.com/office/word/2010/wordml" xmlns:w15="http://schemas.microsoft.com/office/word/2012/wordml" xmlns:w16cex="http://schemas.microsoft.com/office/word/2018/wordml/cex" xmlns:w16cid="http://schemas.microsoft.com/office/word/2016/wordml/cid" xmlns:w16="http://schemas.microsoft.com/office/word/2018/wordml" xmlns:w16sdtdh="http://schemas.microsoft.com/office/word/2020/wordml/sdtdatahash" xmlns:w16se="http://schemas.microsoft.com/office/word/2015/wordml/symex" xmlns:wpg="http://schemas.microsoft.com/office/word/2010/wordprocessingGroup" xmlns:wpi="http://schemas.microsoft.com/office/word/2010/wordprocessingInk" xmlns:wne="http://schemas.microsoft.com/office/word/2006/wordml" xmlns:wps="http://schemas.microsoft.com/office/word/2010/wordprocessingShape" mc:Ignorable="w14 w15 w16se w16cid w16 w16cex w16sdtdh wp14">
+<w:endnotes xmlns:wpc="http://schemas.microsoft.com/office/word/2010/wordprocessingCanvas" xmlns:cx="http://schemas.microsoft.com/office/drawing/2014/chartex" xmlns:cx1="http://schemas.microsoft.com/office/drawing/2015/9/8/chartex" xmlns:cx2="http://schemas.microsoft.com/office/drawing/2015/10/21/chartex" xmlns:cx3="http://schemas.microsoft.com/office/drawing/2016/5/9/chartex" xmlns:cx4="http://schemas.microsoft.com/office/drawing/2016/5/10/chartex" xmlns:cx5="http://schemas.microsoft.com/office/drawing/2016/5/11/chartex" xmlns:cx6="http://schemas.microsoft.com/office/drawing/2016/5/12/chartex" xmlns:cx7="http://schemas.microsoft.com/office/drawing/2016/5/13/chartex" xmlns:cx8="http://schemas.microsoft.com/office/drawing/2016/5/14/chartex" xmlns:mc="http://schemas.openxmlformats.org/markup-compatibility/2006" xmlns:aink="http://schemas.microsoft.com/office/drawing/2016/ink" xmlns:am3d="http://schemas.microsoft.com/office/drawing/2017/model3d" xmlns:o="urn:schemas-microsoft-com:office:office" xmlns:oel="http://schemas.microsoft.com/office/2019/extlst" xmlns:r="http://schemas.openxmlformats.org/officeDocument/2006/relationships" xmlns:m="http://schemas.openxmlformats.org/officeDocument/2006/math" xmlns:v="urn:schemas-microsoft-com:vml" xmlns:wp14="http://schemas.microsoft.com/office/word/2010/wordprocessingDrawing" xmlns:wp="http://schemas.openxmlformats.org/drawingml/2006/wordprocessingDrawing" xmlns:w10="urn:schemas-microsoft-com:office:word" xmlns:w="http://schemas.openxmlformats.org/wordprocessingml/2006/main" xmlns:w14="http://schemas.microsoft.com/office/word/2010/wordml" xmlns:w15="http://schemas.microsoft.com/office/word/2012/wordml" xmlns:w16cex="http://schemas.microsoft.com/office/word/2018/wordml/cex" xmlns:w16cid="http://schemas.microsoft.com/office/word/2016/wordml/cid" xmlns:w16="http://schemas.microsoft.com/office/word/2018/wordml" xmlns:w16du="http://schemas.microsoft.com/office/word/2023/wordml/word16du" xmlns:w16sdtdh="http://schemas.microsoft.com/office/word/2020/wordml/sdtdatahash" xmlns:w16se="http://schemas.microsoft.com/office/word/2015/wordml/symex" xmlns:wpg="http://schemas.microsoft.com/office/word/2010/wordprocessingGroup" xmlns:wpi="http://schemas.microsoft.com/office/word/2010/wordprocessingInk" xmlns:wne="http://schemas.microsoft.com/office/word/2006/wordml" xmlns:wps="http://schemas.microsoft.com/office/word/2010/wordprocessingShape" mc:Ignorable="w14 w15 w16se w16cid w16 w16cex w16sdtdh wp14">
   <w:endnote w:type="separator" w:id="-1">
     <w:p>
       <w:pPr>
@@ -16479,7 +16806,7 @@
 </file>
 
 <file path=word/footnotes.xml><?xml version="1.0" encoding="utf-8"?>
-<w:footnotes xmlns:wpc="http://schemas.microsoft.com/office/word/2010/wordprocessingCanvas" xmlns:cx="http://schemas.microsoft.com/office/drawing/2014/chartex" xmlns:cx1="http://schemas.microsoft.com/office/drawing/2015/9/8/chartex" xmlns:cx2="http://schemas.microsoft.com/office/drawing/2015/10/21/chartex" xmlns:cx3="http://schemas.microsoft.com/office/drawing/2016/5/9/chartex" xmlns:cx4="http://schemas.microsoft.com/office/drawing/2016/5/10/chartex" xmlns:cx5="http://schemas.microsoft.com/office/drawing/2016/5/11/chartex" xmlns:cx6="http://schemas.microsoft.com/office/drawing/2016/5/12/chartex" xmlns:cx7="http://schemas.microsoft.com/office/drawing/2016/5/13/chartex" xmlns:cx8="http://schemas.microsoft.com/office/drawing/2016/5/14/chartex" xmlns:mc="http://schemas.openxmlformats.org/markup-compatibility/2006" xmlns:aink="http://schemas.microsoft.com/office/drawing/2016/ink" xmlns:am3d="http://schemas.microsoft.com/office/drawing/2017/model3d" xmlns:o="urn:schemas-microsoft-com:office:office" xmlns:oel="http://schemas.microsoft.com/office/2019/extlst" xmlns:r="http://schemas.openxmlformats.org/officeDocument/2006/relationships" xmlns:m="http://schemas.openxmlformats.org/officeDocument/2006/math" xmlns:v="urn:schemas-microsoft-com:vml" xmlns:wp14="http://schemas.microsoft.com/office/word/2010/wordprocessingDrawing" xmlns:wp="http://schemas.openxmlformats.org/drawingml/2006/wordprocessingDrawing" xmlns:w10="urn:schemas-microsoft-com:office:word" xmlns:w="http://schemas.openxmlformats.org/wordprocessingml/2006/main" xmlns:w14="http://schemas.microsoft.com/office/word/2010/wordml" xmlns:w15="http://schemas.microsoft.com/office/word/2012/wordml" xmlns:w16cex="http://schemas.microsoft.com/office/word/2018/wordml/cex" xmlns:w16cid="http://schemas.microsoft.com/office/word/2016/wordml/cid" xmlns:w16="http://schemas.microsoft.com/office/word/2018/wordml" xmlns:w16sdtdh="http://schemas.microsoft.com/office/word/2020/wordml/sdtdatahash" xmlns:w16se="http://schemas.microsoft.com/office/word/2015/wordml/symex" xmlns:wpg="http://schemas.microsoft.com/office/word/2010/wordprocessingGroup" xmlns:wpi="http://schemas.microsoft.com/office/word/2010/wordprocessingInk" xmlns:wne="http://schemas.microsoft.com/office/word/2006/wordml" xmlns:wps="http://schemas.microsoft.com/office/word/2010/wordprocessingShape" mc:Ignorable="w14 w15 w16se w16cid w16 w16cex w16sdtdh wp14">
+<w:footnotes xmlns:wpc="http://schemas.microsoft.com/office/word/2010/wordprocessingCanvas" xmlns:cx="http://schemas.microsoft.com/office/drawing/2014/chartex" xmlns:cx1="http://schemas.microsoft.com/office/drawing/2015/9/8/chartex" xmlns:cx2="http://schemas.microsoft.com/office/drawing/2015/10/21/chartex" xmlns:cx3="http://schemas.microsoft.com/office/drawing/2016/5/9/chartex" xmlns:cx4="http://schemas.microsoft.com/office/drawing/2016/5/10/chartex" xmlns:cx5="http://schemas.microsoft.com/office/drawing/2016/5/11/chartex" xmlns:cx6="http://schemas.microsoft.com/office/drawing/2016/5/12/chartex" xmlns:cx7="http://schemas.microsoft.com/office/drawing/2016/5/13/chartex" xmlns:cx8="http://schemas.microsoft.com/office/drawing/2016/5/14/chartex" xmlns:mc="http://schemas.openxmlformats.org/markup-compatibility/2006" xmlns:aink="http://schemas.microsoft.com/office/drawing/2016/ink" xmlns:am3d="http://schemas.microsoft.com/office/drawing/2017/model3d" xmlns:o="urn:schemas-microsoft-com:office:office" xmlns:oel="http://schemas.microsoft.com/office/2019/extlst" xmlns:r="http://schemas.openxmlformats.org/officeDocument/2006/relationships" xmlns:m="http://schemas.openxmlformats.org/officeDocument/2006/math" xmlns:v="urn:schemas-microsoft-com:vml" xmlns:wp14="http://schemas.microsoft.com/office/word/2010/wordprocessingDrawing" xmlns:wp="http://schemas.openxmlformats.org/drawingml/2006/wordprocessingDrawing" xmlns:w10="urn:schemas-microsoft-com:office:word" xmlns:w="http://schemas.openxmlformats.org/wordprocessingml/2006/main" xmlns:w14="http://schemas.microsoft.com/office/word/2010/wordml" xmlns:w15="http://schemas.microsoft.com/office/word/2012/wordml" xmlns:w16cex="http://schemas.microsoft.com/office/word/2018/wordml/cex" xmlns:w16cid="http://schemas.microsoft.com/office/word/2016/wordml/cid" xmlns:w16="http://schemas.microsoft.com/office/word/2018/wordml" xmlns:w16du="http://schemas.microsoft.com/office/word/2023/wordml/word16du" xmlns:w16sdtdh="http://schemas.microsoft.com/office/word/2020/wordml/sdtdatahash" xmlns:w16se="http://schemas.microsoft.com/office/word/2015/wordml/symex" xmlns:wpg="http://schemas.microsoft.com/office/word/2010/wordprocessingGroup" xmlns:wpi="http://schemas.microsoft.com/office/word/2010/wordprocessingInk" xmlns:wne="http://schemas.microsoft.com/office/word/2006/wordml" xmlns:wps="http://schemas.microsoft.com/office/word/2010/wordprocessingShape" mc:Ignorable="w14 w15 w16se w16cid w16 w16cex w16sdtdh wp14">
   <w:footnote w:type="separator" w:id="-1">
     <w:p>
       <w:pPr>
@@ -16504,7 +16831,7 @@
 </file>
 
 <file path=word/numbering.xml><?xml version="1.0" encoding="utf-8"?>
-<w:numbering xmlns:wpc="http://schemas.microsoft.com/office/word/2010/wordprocessingCanvas" xmlns:cx="http://schemas.microsoft.com/office/drawing/2014/chartex" xmlns:cx1="http://schemas.microsoft.com/office/drawing/2015/9/8/chartex" xmlns:cx2="http://schemas.microsoft.com/office/drawing/2015/10/21/chartex" xmlns:cx3="http://schemas.microsoft.com/office/drawing/2016/5/9/chartex" xmlns:cx4="http://schemas.microsoft.com/office/drawing/2016/5/10/chartex" xmlns:cx5="http://schemas.microsoft.com/office/drawing/2016/5/11/chartex" xmlns:cx6="http://schemas.microsoft.com/office/drawing/2016/5/12/chartex" xmlns:cx7="http://schemas.microsoft.com/office/drawing/2016/5/13/chartex" xmlns:cx8="http://schemas.microsoft.com/office/drawing/2016/5/14/chartex" xmlns:mc="http://schemas.openxmlformats.org/markup-compatibility/2006" xmlns:aink="http://schemas.microsoft.com/office/drawing/2016/ink" xmlns:am3d="http://schemas.microsoft.com/office/drawing/2017/model3d" xmlns:o="urn:schemas-microsoft-com:office:office" xmlns:oel="http://schemas.microsoft.com/office/2019/extlst" xmlns:r="http://schemas.openxmlformats.org/officeDocument/2006/relationships" xmlns:m="http://schemas.openxmlformats.org/officeDocument/2006/math" xmlns:v="urn:schemas-microsoft-com:vml" xmlns:wp14="http://schemas.microsoft.com/office/word/2010/wordprocessingDrawing" xmlns:wp="http://schemas.openxmlformats.org/drawingml/2006/wordprocessingDrawing" xmlns:w10="urn:schemas-microsoft-com:office:word" xmlns:w="http://schemas.openxmlformats.org/wordprocessingml/2006/main" xmlns:w14="http://schemas.microsoft.com/office/word/2010/wordml" xmlns:w15="http://schemas.microsoft.com/office/word/2012/wordml" xmlns:w16cex="http://schemas.microsoft.com/office/word/2018/wordml/cex" xmlns:w16cid="http://schemas.microsoft.com/office/word/2016/wordml/cid" xmlns:w16="http://schemas.microsoft.com/office/word/2018/wordml" xmlns:w16sdtdh="http://schemas.microsoft.com/office/word/2020/wordml/sdtdatahash" xmlns:w16se="http://schemas.microsoft.com/office/word/2015/wordml/symex" xmlns:wpg="http://schemas.microsoft.com/office/word/2010/wordprocessingGroup" xmlns:wpi="http://schemas.microsoft.com/office/word/2010/wordprocessingInk" xmlns:wne="http://schemas.microsoft.com/office/word/2006/wordml" xmlns:wps="http://schemas.microsoft.com/office/word/2010/wordprocessingShape" mc:Ignorable="w14 w15 w16se w16cid w16 w16cex w16sdtdh wp14">
+<w:numbering xmlns:wpc="http://schemas.microsoft.com/office/word/2010/wordprocessingCanvas" xmlns:cx="http://schemas.microsoft.com/office/drawing/2014/chartex" xmlns:cx1="http://schemas.microsoft.com/office/drawing/2015/9/8/chartex" xmlns:cx2="http://schemas.microsoft.com/office/drawing/2015/10/21/chartex" xmlns:cx3="http://schemas.microsoft.com/office/drawing/2016/5/9/chartex" xmlns:cx4="http://schemas.microsoft.com/office/drawing/2016/5/10/chartex" xmlns:cx5="http://schemas.microsoft.com/office/drawing/2016/5/11/chartex" xmlns:cx6="http://schemas.microsoft.com/office/drawing/2016/5/12/chartex" xmlns:cx7="http://schemas.microsoft.com/office/drawing/2016/5/13/chartex" xmlns:cx8="http://schemas.microsoft.com/office/drawing/2016/5/14/chartex" xmlns:mc="http://schemas.openxmlformats.org/markup-compatibility/2006" xmlns:aink="http://schemas.microsoft.com/office/drawing/2016/ink" xmlns:am3d="http://schemas.microsoft.com/office/drawing/2017/model3d" xmlns:o="urn:schemas-microsoft-com:office:office" xmlns:oel="http://schemas.microsoft.com/office/2019/extlst" xmlns:r="http://schemas.openxmlformats.org/officeDocument/2006/relationships" xmlns:m="http://schemas.openxmlformats.org/officeDocument/2006/math" xmlns:v="urn:schemas-microsoft-com:vml" xmlns:wp14="http://schemas.microsoft.com/office/word/2010/wordprocessingDrawing" xmlns:wp="http://schemas.openxmlformats.org/drawingml/2006/wordprocessingDrawing" xmlns:w10="urn:schemas-microsoft-com:office:word" xmlns:w="http://schemas.openxmlformats.org/wordprocessingml/2006/main" xmlns:w14="http://schemas.microsoft.com/office/word/2010/wordml" xmlns:w15="http://schemas.microsoft.com/office/word/2012/wordml" xmlns:w16cex="http://schemas.microsoft.com/office/word/2018/wordml/cex" xmlns:w16cid="http://schemas.microsoft.com/office/word/2016/wordml/cid" xmlns:w16="http://schemas.microsoft.com/office/word/2018/wordml" xmlns:w16du="http://schemas.microsoft.com/office/word/2023/wordml/word16du" xmlns:w16sdtdh="http://schemas.microsoft.com/office/word/2020/wordml/sdtdatahash" xmlns:w16se="http://schemas.microsoft.com/office/word/2015/wordml/symex" xmlns:wpg="http://schemas.microsoft.com/office/word/2010/wordprocessingGroup" xmlns:wpi="http://schemas.microsoft.com/office/word/2010/wordprocessingInk" xmlns:wne="http://schemas.microsoft.com/office/word/2006/wordml" xmlns:wps="http://schemas.microsoft.com/office/word/2010/wordprocessingShape" mc:Ignorable="w14 w15 w16se w16cid w16 w16cex w16sdtdh wp14">
   <w:abstractNum w:abstractNumId="0" w15:restartNumberingAfterBreak="0">
     <w:nsid w:val="033A7B84"/>
     <w:multiLevelType w:val="hybridMultilevel"/>
@@ -17544,6 +17871,14 @@
 </w:numbering>
 </file>
 
+<file path=word/people.xml><?xml version="1.0" encoding="utf-8"?>
+<w15:people xmlns:wpc="http://schemas.microsoft.com/office/word/2010/wordprocessingCanvas" xmlns:cx="http://schemas.microsoft.com/office/drawing/2014/chartex" xmlns:cx1="http://schemas.microsoft.com/office/drawing/2015/9/8/chartex" xmlns:cx2="http://schemas.microsoft.com/office/drawing/2015/10/21/chartex" xmlns:cx3="http://schemas.microsoft.com/office/drawing/2016/5/9/chartex" xmlns:cx4="http://schemas.microsoft.com/office/drawing/2016/5/10/chartex" xmlns:cx5="http://schemas.microsoft.com/office/drawing/2016/5/11/chartex" xmlns:cx6="http://schemas.microsoft.com/office/drawing/2016/5/12/chartex" xmlns:cx7="http://schemas.microsoft.com/office/drawing/2016/5/13/chartex" xmlns:cx8="http://schemas.microsoft.com/office/drawing/2016/5/14/chartex" xmlns:mc="http://schemas.openxmlformats.org/markup-compatibility/2006" xmlns:aink="http://schemas.microsoft.com/office/drawing/2016/ink" xmlns:am3d="http://schemas.microsoft.com/office/drawing/2017/model3d" xmlns:o="urn:schemas-microsoft-com:office:office" xmlns:oel="http://schemas.microsoft.com/office/2019/extlst" xmlns:r="http://schemas.openxmlformats.org/officeDocument/2006/relationships" xmlns:m="http://schemas.openxmlformats.org/officeDocument/2006/math" xmlns:v="urn:schemas-microsoft-com:vml" xmlns:wp14="http://schemas.microsoft.com/office/word/2010/wordprocessingDrawing" xmlns:wp="http://schemas.openxmlformats.org/drawingml/2006/wordprocessingDrawing" xmlns:w10="urn:schemas-microsoft-com:office:word" xmlns:w="http://schemas.openxmlformats.org/wordprocessingml/2006/main" xmlns:w14="http://schemas.microsoft.com/office/word/2010/wordml" xmlns:w15="http://schemas.microsoft.com/office/word/2012/wordml" xmlns:w16cex="http://schemas.microsoft.com/office/word/2018/wordml/cex" xmlns:w16cid="http://schemas.microsoft.com/office/word/2016/wordml/cid" xmlns:w16="http://schemas.microsoft.com/office/word/2018/wordml" xmlns:w16du="http://schemas.microsoft.com/office/word/2023/wordml/word16du" xmlns:w16sdtdh="http://schemas.microsoft.com/office/word/2020/wordml/sdtdatahash" xmlns:w16se="http://schemas.microsoft.com/office/word/2015/wordml/symex" xmlns:wpg="http://schemas.microsoft.com/office/word/2010/wordprocessingGroup" xmlns:wpi="http://schemas.microsoft.com/office/word/2010/wordprocessingInk" xmlns:wne="http://schemas.microsoft.com/office/word/2006/wordml" xmlns:wps="http://schemas.microsoft.com/office/word/2010/wordprocessingShape" mc:Ignorable="w14 w15 w16se w16cid w16 w16cex w16sdtdh wp14">
+  <w15:person w15:author="Sara Lieber">
+    <w15:presenceInfo w15:providerId="AD" w15:userId="S::slieber@uoregon.edu::a45042bb-fe62-459f-a997-7f77b9527260"/>
+  </w15:person>
+</w15:people>
+</file>
+
 <file path=word/styles.xml><?xml version="1.0" encoding="utf-8"?>
 <w:styles xmlns:mc="http://schemas.openxmlformats.org/markup-compatibility/2006" xmlns:r="http://schemas.openxmlformats.org/officeDocument/2006/relationships" xmlns:w="http://schemas.openxmlformats.org/wordprocessingml/2006/main" xmlns:w14="http://schemas.microsoft.com/office/word/2010/wordml" xmlns:w15="http://schemas.microsoft.com/office/word/2012/wordml" xmlns:w16cex="http://schemas.microsoft.com/office/word/2018/wordml/cex" xmlns:w16cid="http://schemas.microsoft.com/office/word/2016/wordml/cid" xmlns:w16="http://schemas.microsoft.com/office/word/2018/wordml" xmlns:w16sdtdh="http://schemas.microsoft.com/office/word/2020/wordml/sdtdatahash" xmlns:w16se="http://schemas.microsoft.com/office/word/2015/wordml/symex" mc:Ignorable="w14 w15 w16se w16cid w16 w16cex w16sdtdh">
   <w:docDefaults>

</xml_diff>